<commit_message>
Updated Guide.  Removed cancel button from end of program summary box.
</commit_message>
<xml_diff>
--- a/NAHLN-O-MATIC_AMR_Guide.docx
+++ b/NAHLN-O-MATIC_AMR_Guide.docx
@@ -41,12 +41,7 @@
         <w:t>only</w:t>
       </w:r>
       <w:r>
-        <w:t xml:space="preserve"> thing this program does is read Excel workbooks in the format specified by the AMR Pilot Project, convert each row in each sheet to NAHLN message format and send as a message.  </w:t>
-      </w:r>
-      <w:bookmarkStart w:id="0" w:name="_GoBack"/>
-      <w:bookmarkEnd w:id="0"/>
-      <w:r>
-        <w:t xml:space="preserve">The only setup besides populating the source spreadsheets is in tables in the Config.xlsx file.  </w:t>
+        <w:t xml:space="preserve"> thing this program does is read Excel workbooks in the format specified by the AMR Pilot Project, convert each row in each sheet to NAHLN message format and send as a message.  The only setup besides populating the source spreadsheets is in tables in the Config.xlsx file.  </w:t>
       </w:r>
     </w:p>
     <w:p>
@@ -126,6 +121,18 @@
       </w:r>
     </w:p>
     <w:p>
+      <w:pPr>
+        <w:pStyle w:val="ListParagraph"/>
+        <w:numPr>
+          <w:ilvl w:val="0"/>
+          <w:numId w:val="1"/>
+        </w:numPr>
+      </w:pPr>
+      <w:r>
+        <w:t>This guide NAHLN-O-MATIC_AMR_Guide.docx</w:t>
+      </w:r>
+    </w:p>
+    <w:p>
       <w:r>
         <w:t>Folders:</w:t>
       </w:r>
@@ -139,15 +146,13 @@
         </w:numPr>
       </w:pPr>
       <w:r>
-        <w:t xml:space="preserve">Main NAHLN-O-MATIC </w:t>
-      </w:r>
-      <w:proofErr w:type="gramStart"/>
-      <w:r>
-        <w:t>folder  Where</w:t>
-      </w:r>
-      <w:proofErr w:type="gramEnd"/>
-      <w:r>
-        <w:t xml:space="preserve"> ever you want it.</w:t>
+        <w:t xml:space="preserve">Main NAHLN-O-MATIC folder </w:t>
+      </w:r>
+      <w:r>
+        <w:t>where</w:t>
+      </w:r>
+      <w:r>
+        <w:t>ver you want it.</w:t>
       </w:r>
     </w:p>
     <w:p>
@@ -364,7 +369,10 @@
       </w:r>
       <w:proofErr w:type="spellEnd"/>
       <w:r>
-        <w:t xml:space="preserve"> folder.</w:t>
+        <w:t xml:space="preserve"> folder</w:t>
+      </w:r>
+      <w:r>
+        <w:t xml:space="preserve"> when run in "robot" mode. (See default mode and robot mode below).</w:t>
       </w:r>
     </w:p>
     <w:p>
@@ -470,8 +478,25 @@
       </w:r>
     </w:p>
     <w:p>
-      <w:r>
-        <w:t xml:space="preserve">Simply run the NAHLN-O-MATIC_AMR.jar file—by double clicking if your Java is setup right—and a progress dialog box will appear.  Drop completed spreadsheet templates into the </w:t>
+      <w:pPr>
+        <w:ind w:left="720"/>
+      </w:pPr>
+      <w:r>
+        <w:t>Default Mode:</w:t>
+      </w:r>
+    </w:p>
+    <w:p>
+      <w:r>
+        <w:t>When run by s</w:t>
+      </w:r>
+      <w:r>
+        <w:t xml:space="preserve">imply double clicking </w:t>
+      </w:r>
+      <w:r>
+        <w:t>the NAHLN-O-MATIC_AMR.jar file</w:t>
+      </w:r>
+      <w:r>
+        <w:t xml:space="preserve"> the program will process any data files in the </w:t>
       </w:r>
       <w:proofErr w:type="spellStart"/>
       <w:r>
@@ -479,7 +504,90 @@
       </w:r>
       <w:proofErr w:type="spellEnd"/>
       <w:r>
-        <w:t xml:space="preserve"> folder.  The progress dialog will report on its progress.  If you have more than one row filled in it may go by too fast to read.  Look in the </w:t>
+        <w:t xml:space="preserve"> and then quit</w:t>
+      </w:r>
+      <w:r>
+        <w:t xml:space="preserve">.  </w:t>
+      </w:r>
+      <w:r>
+        <w:t>A</w:t>
+      </w:r>
+      <w:r>
+        <w:t xml:space="preserve"> progress dialog will report on its progress.  If you have more than one row filled in it may go by too fast to read.</w:t>
+      </w:r>
+      <w:r>
+        <w:t xml:space="preserve">  If any of the rows contain errors, a message box will report the "Unique Specimen ID" of the failed row.  When complete a message box will report on the number of message accepted and the number failed.  </w:t>
+      </w:r>
+    </w:p>
+    <w:p>
+      <w:pPr>
+        <w:ind w:left="720"/>
+      </w:pPr>
+      <w:r>
+        <w:t>Robot Mode:</w:t>
+      </w:r>
+    </w:p>
+    <w:p>
+      <w:r>
+        <w:t xml:space="preserve">This mode uses the same processing as the regular NAHLN-O-MATIC.  It continuously monitors the </w:t>
+      </w:r>
+      <w:proofErr w:type="spellStart"/>
+      <w:r>
+        <w:t>InBox</w:t>
+      </w:r>
+      <w:proofErr w:type="spellEnd"/>
+      <w:r>
+        <w:t xml:space="preserve"> folder for new data files and processes and sends them as they arrive. </w:t>
+      </w:r>
+      <w:r>
+        <w:t xml:space="preserve">It spends most of its time with the progress dialog reporting "Waiting."  To start in robot mode simply add "ROBOT" to the command line to run the </w:t>
+      </w:r>
+      <w:r>
+        <w:t>NAHLN-O-MATIC_AMR.jar</w:t>
+      </w:r>
+      <w:r>
+        <w:t>.  The full command would be something like "</w:t>
+      </w:r>
+      <w:r>
+        <w:t xml:space="preserve"> C:\Program Files (x86)\Common Files\Oracle\Java\</w:t>
+      </w:r>
+      <w:proofErr w:type="spellStart"/>
+      <w:r>
+        <w:t>javapath</w:t>
+      </w:r>
+      <w:proofErr w:type="spellEnd"/>
+      <w:r>
+        <w:t>\java.exe</w:t>
+      </w:r>
+      <w:r>
+        <w:t xml:space="preserve"> –jar </w:t>
+      </w:r>
+      <w:r>
+        <w:t>NAHLN-O-MATIC_AMR.jar</w:t>
+      </w:r>
+      <w:r>
+        <w:t xml:space="preserve"> robot".  You would probably put this in a shortcut rather than type it each time.  The program runs until you click cancel on the progress dialog.  </w:t>
+      </w:r>
+    </w:p>
+    <w:p>
+      <w:r>
+        <w:t>Handling Errors:</w:t>
+      </w:r>
+    </w:p>
+    <w:p>
+      <w:r>
+        <w:t xml:space="preserve">Drop completed spreadsheet templates into the </w:t>
+      </w:r>
+      <w:proofErr w:type="spellStart"/>
+      <w:r>
+        <w:t>InBox</w:t>
+      </w:r>
+      <w:proofErr w:type="spellEnd"/>
+      <w:r>
+        <w:t xml:space="preserve"> folder.  The progress dialog will report on its progress.  If you have more than one row filled in it may go by too fast to read.  </w:t>
+      </w:r>
+      <w:r>
+        <w:t xml:space="preserve">Errors are also reported in a longer lasting message dialog.  Any file that contains errors is moved to the </w:t>
       </w:r>
       <w:proofErr w:type="spellStart"/>
       <w:r>
@@ -487,7 +595,32 @@
       </w:r>
       <w:proofErr w:type="spellEnd"/>
       <w:r>
-        <w:t xml:space="preserve"> folder for any AE messages and the corresponding Spreadsheet and message files.  At that point you are on your own to use Notepad++ or some other tool to read and diagnose the errors.  </w:t>
+        <w:t xml:space="preserve"> folder </w:t>
+      </w:r>
+      <w:r>
+        <w:t xml:space="preserve">rather than the </w:t>
+      </w:r>
+      <w:proofErr w:type="spellStart"/>
+      <w:r>
+        <w:t>OutBox</w:t>
+      </w:r>
+      <w:proofErr w:type="spellEnd"/>
+      <w:r>
+        <w:t xml:space="preserve"> folder.  Look in the </w:t>
+      </w:r>
+      <w:proofErr w:type="spellStart"/>
+      <w:r>
+        <w:t>ErrorsBox</w:t>
+      </w:r>
+      <w:proofErr w:type="spellEnd"/>
+      <w:r>
+        <w:t xml:space="preserve"> folder </w:t>
+      </w:r>
+      <w:r>
+        <w:t xml:space="preserve">for any AE messages and the corresponding Spreadsheet and message files.  At that point you are on your own to use Notepad++ or some other tool to read and diagnose the errors.  </w:t>
+      </w:r>
+      <w:r>
+        <w:t xml:space="preserve">You may want to copy the Spreadsheet and delete all but the error rows prior to correcting any errors.  </w:t>
       </w:r>
     </w:p>
     <w:p>
@@ -497,7 +630,13 @@
     </w:p>
     <w:p>
       <w:r>
-        <w:t xml:space="preserve">The program has not been tested on spreadsheets with some valid and some invalid messages produced.  </w:t>
+        <w:t xml:space="preserve">The program has not been </w:t>
+      </w:r>
+      <w:r>
+        <w:t xml:space="preserve">extensively </w:t>
+      </w:r>
+      <w:r>
+        <w:t xml:space="preserve">tested on spreadsheets with some valid and some invalid messages produced.  </w:t>
       </w:r>
       <w:r>
         <w:t xml:space="preserve">The Excel data file should end up in </w:t>
@@ -525,7 +664,27 @@
         <w:t xml:space="preserve"> and Message files will be in the appropriate box.</w:t>
       </w:r>
       <w:r>
-        <w:t xml:space="preserve">  However, if an unexpected error (internal error, data corruption, malformed Excel sheet, etc. occurs, the source file moves to the </w:t>
+        <w:t xml:space="preserve">  </w:t>
+      </w:r>
+    </w:p>
+    <w:p>
+      <w:r>
+        <w:lastRenderedPageBreak/>
+        <w:t>However, if an unexpected error (internal error, data corruption, malformed Excel sheet</w:t>
+      </w:r>
+      <w:r>
+        <w:t>, LMS Server error or timeout</w:t>
+      </w:r>
+      <w:r>
+        <w:t>, etc.</w:t>
+      </w:r>
+      <w:r>
+        <w:t>)</w:t>
+      </w:r>
+      <w:bookmarkStart w:id="0" w:name="_GoBack"/>
+      <w:bookmarkEnd w:id="0"/>
+      <w:r>
+        <w:t xml:space="preserve"> occurs, the source file moves to the </w:t>
       </w:r>
       <w:proofErr w:type="spellStart"/>
       <w:r>

</xml_diff>

<commit_message>
Add explanation of name to user guide.
</commit_message>
<xml_diff>
--- a/NAHLN-O-MATIC_AMR_Guide.docx
+++ b/NAHLN-O-MATIC_AMR_Guide.docx
@@ -5,16 +5,28 @@
     <w:p>
       <w:pPr>
         <w:jc w:val="center"/>
-      </w:pPr>
-      <w:r>
+        <w:rPr>
+          <w:b/>
+        </w:rPr>
+      </w:pPr>
+      <w:r>
+        <w:rPr>
+          <w:b/>
+        </w:rPr>
         <w:t>NAHLN-O-MATIC_AMR</w:t>
       </w:r>
     </w:p>
     <w:p>
       <w:pPr>
         <w:jc w:val="center"/>
-      </w:pPr>
-      <w:r>
+        <w:rPr>
+          <w:b/>
+        </w:rPr>
+      </w:pPr>
+      <w:r>
+        <w:rPr>
+          <w:b/>
+        </w:rPr>
         <w:t>User Guide</w:t>
       </w:r>
     </w:p>
@@ -45,7 +57,57 @@
       </w:r>
     </w:p>
     <w:p>
-      <w:r>
+      <w:pPr>
+        <w:rPr>
+          <w:b/>
+        </w:rPr>
+      </w:pPr>
+      <w:r>
+        <w:rPr>
+          <w:b/>
+        </w:rPr>
+        <w:t>What's the deal with the name?</w:t>
+      </w:r>
+    </w:p>
+    <w:p>
+      <w:r>
+        <w:t>"NAHLN-O-MATIC" is admittedly a pretty lame n</w:t>
+      </w:r>
+      <w:bookmarkStart w:id="0" w:name="_GoBack"/>
+      <w:bookmarkEnd w:id="0"/>
+      <w:r>
+        <w:t xml:space="preserve">ame.  I chose this self-deprecating moniker on purpose.  The NAHLN messaging protocol is built on solid medical informatics standards to be flexible enough to message just about any results a veterinary diagnostic laboratory may produce.  A serious messaging implementation has the flexibility and capacity to support that.  NAHLN-O-MATIC most definitely </w:t>
+      </w:r>
+      <w:r>
+        <w:rPr>
+          <w:i/>
+        </w:rPr>
+        <w:t>does not</w:t>
+      </w:r>
+      <w:r>
+        <w:t xml:space="preserve">!  The original NAHLN-O-MATIC was written on a dare.  I once said that if I only had to message one test, I could write the whole thing in a weekend.  I was challenged on that and wrote the original NAHLN-O-MATIC over a weekend—the weekend of the AAVLD meeting at that!  </w:t>
+      </w:r>
+    </w:p>
+    <w:p>
+      <w:r>
+        <w:t>I know of one lab that actually does only message one test and successfully uses their own modification of the—open source—NAHLN-O-MATIC code to do so.  But for most labs this is just a sample implementation to get them started.</w:t>
+      </w:r>
+    </w:p>
+    <w:p>
+      <w:r>
+        <w:t xml:space="preserve">Because AMR does not currently follow the normal NAHLN messaging workflow of messaging every test once complete and verified, it needed a test-specific messaging tool.  And so the "message only one test" limitation was perfect.  </w:t>
+      </w:r>
+    </w:p>
+    <w:p>
+      <w:pPr>
+        <w:rPr>
+          <w:b/>
+        </w:rPr>
+      </w:pPr>
+      <w:r>
+        <w:rPr>
+          <w:b/>
+        </w:rPr>
         <w:t>Package contents:</w:t>
       </w:r>
     </w:p>
@@ -133,7 +195,15 @@
       </w:r>
     </w:p>
     <w:p>
-      <w:r>
+      <w:pPr>
+        <w:rPr>
+          <w:b/>
+        </w:rPr>
+      </w:pPr>
+      <w:r>
+        <w:rPr>
+          <w:b/>
+        </w:rPr>
         <w:t>Folders:</w:t>
       </w:r>
     </w:p>
@@ -222,12 +292,21 @@
       </w:r>
     </w:p>
     <w:p>
-      <w:r>
+      <w:pPr>
+        <w:rPr>
+          <w:b/>
+        </w:rPr>
+      </w:pPr>
+      <w:r>
+        <w:rPr>
+          <w:b/>
+        </w:rPr>
         <w:t>Configuration:</w:t>
       </w:r>
     </w:p>
     <w:p>
       <w:r>
+        <w:lastRenderedPageBreak/>
         <w:t xml:space="preserve">The </w:t>
       </w:r>
       <w:proofErr w:type="spellStart"/>
@@ -424,232 +503,250 @@
         <w:t>Salmonella Serotype</w:t>
       </w:r>
       <w:r>
-        <w:t xml:space="preserve"> columns combined. SNOMED is hierarchical so the organism identified names both </w:t>
+        <w:t xml:space="preserve"> columns combined. SNOMED is hierarchical so the organism identified names both the species and serotype.  The second column is the SNOMED code and the third column is the SNOMED fully specified name.  </w:t>
+      </w:r>
+    </w:p>
+    <w:p>
+      <w:r>
+        <w:t xml:space="preserve">The LOINC tab works similarly.  You shouldn't need to edit this tab because the tests listed in the spreadsheet are already in here as are the panel, culture, and diagnosis codes.  </w:t>
+      </w:r>
+      <w:r>
+        <w:rPr>
+          <w:b/>
+          <w:i/>
+        </w:rPr>
+        <w:t>DO NOT</w:t>
+      </w:r>
+      <w:r>
+        <w:rPr>
+          <w:b/>
+        </w:rPr>
+        <w:t xml:space="preserve"> </w:t>
+      </w:r>
+      <w:r>
+        <w:t>modify the columns or headers in the spreadsheet in any way or the results may not map correctly.  If the AMR project changes the template, we will publish an updated .jar file.</w:t>
+      </w:r>
+    </w:p>
+    <w:p>
+      <w:r>
+        <w:t xml:space="preserve">The Local tab contains the "Local" (to the NAHLN) list of Reasons for Testing.  The first column must match what you put in the spreadsheet </w:t>
+      </w:r>
+      <w:r>
+        <w:rPr>
+          <w:b/>
+          <w:i/>
+        </w:rPr>
+        <w:t>exactly</w:t>
+      </w:r>
+      <w:r>
+        <w:t xml:space="preserve">.  If you put a slight variation, simply put that in the first column of a new row and add the code and text that correspond.  If you have three people doing the spreadsheets and each words it differently, just do three rows of each.  But it must match.  </w:t>
+      </w:r>
+    </w:p>
+    <w:p>
+      <w:r>
+        <w:t>Note:  Changes to Config.xlsx take effect the next time you start the program.</w:t>
+      </w:r>
+    </w:p>
+    <w:p>
+      <w:pPr>
+        <w:rPr>
+          <w:b/>
+        </w:rPr>
+      </w:pPr>
+      <w:r>
+        <w:rPr>
+          <w:b/>
+        </w:rPr>
+        <w:t>Running:</w:t>
+      </w:r>
+    </w:p>
+    <w:p>
+      <w:pPr>
+        <w:ind w:left="720"/>
+        <w:rPr>
+          <w:b/>
+        </w:rPr>
+      </w:pPr>
+      <w:r>
+        <w:rPr>
+          <w:b/>
+        </w:rPr>
+        <w:t>Default Mode:</w:t>
+      </w:r>
+    </w:p>
+    <w:p>
+      <w:r>
+        <w:t>When run by s</w:t>
+      </w:r>
+      <w:r>
+        <w:t xml:space="preserve">imply double clicking </w:t>
+      </w:r>
+      <w:r>
+        <w:t xml:space="preserve">the NAHLN-O-MATIC_AMR.jar file the program will process any data files in the </w:t>
+      </w:r>
+      <w:proofErr w:type="spellStart"/>
+      <w:r>
+        <w:t>InBox</w:t>
+      </w:r>
+      <w:proofErr w:type="spellEnd"/>
+      <w:r>
+        <w:t xml:space="preserve"> and then quit</w:t>
+      </w:r>
+      <w:r>
+        <w:t xml:space="preserve">.  </w:t>
+      </w:r>
+      <w:r>
+        <w:t xml:space="preserve">A progress dialog will report on its progress.  If you have more than one row filled in it may go by too fast to read.  If any of the rows contain errors, a message box will report the "Unique Specimen ID" of the failed row.  When complete a message box will report on the number of message accepted and the number failed.  </w:t>
+      </w:r>
+    </w:p>
+    <w:p>
+      <w:pPr>
+        <w:ind w:left="720"/>
+        <w:rPr>
+          <w:b/>
+        </w:rPr>
+      </w:pPr>
+      <w:r>
+        <w:rPr>
+          <w:b/>
+        </w:rPr>
+        <w:t>Robot Mode:</w:t>
+      </w:r>
+    </w:p>
+    <w:p>
+      <w:r>
+        <w:t xml:space="preserve">This mode uses the same processing as the regular NAHLN-O-MATIC.  It continuously monitors the </w:t>
+      </w:r>
+      <w:proofErr w:type="spellStart"/>
+      <w:r>
+        <w:t>InBox</w:t>
+      </w:r>
+      <w:proofErr w:type="spellEnd"/>
+      <w:r>
+        <w:t xml:space="preserve"> folder for new data files and processes and sends them as they arrive. </w:t>
+      </w:r>
+      <w:r>
+        <w:t>It spends most of its time with the progress dialog reporting "Waiting."  To start in robot mode simply add "ROBOT" to the command line to run the NAHLN-O-MATIC_AMR.jar.  The full command would be something like "</w:t>
+      </w:r>
+      <w:r>
+        <w:t xml:space="preserve"> C:\Program Files (x86)\Common Files\Oracle\Java\</w:t>
+      </w:r>
+      <w:proofErr w:type="spellStart"/>
+      <w:r>
+        <w:t>javapath</w:t>
+      </w:r>
+      <w:proofErr w:type="spellEnd"/>
+      <w:r>
+        <w:t>\java.exe</w:t>
+      </w:r>
+      <w:r>
+        <w:t xml:space="preserve"> –jar NAHLN-O-MATIC_AMR.jar robot".  You would </w:t>
       </w:r>
       <w:r>
         <w:lastRenderedPageBreak/>
-        <w:t xml:space="preserve">the species and serotype.  The second column is the SNOMED code and the third column is the SNOMED fully specified name.  </w:t>
-      </w:r>
-    </w:p>
-    <w:p>
-      <w:r>
-        <w:t xml:space="preserve">The LOINC tab works similarly.  You shouldn't need to edit this tab because the tests listed in the spreadsheet are already in here as are the panel, culture, and diagnosis codes.  </w:t>
-      </w:r>
-      <w:r>
-        <w:rPr>
-          <w:b/>
-          <w:i/>
-        </w:rPr>
-        <w:t>DO NOT</w:t>
-      </w:r>
-      <w:r>
-        <w:rPr>
-          <w:b/>
-        </w:rPr>
+        <w:t xml:space="preserve">probably put this in a shortcut rather than type it each time.  The program runs until you click cancel on the progress dialog.  </w:t>
+      </w:r>
+      <w:r>
+        <w:t>Robot mode was the default for the original NAHLN-O-MATIC.</w:t>
+      </w:r>
+    </w:p>
+    <w:p>
+      <w:pPr>
+        <w:rPr>
+          <w:b/>
+        </w:rPr>
+      </w:pPr>
+      <w:r>
+        <w:rPr>
+          <w:b/>
+        </w:rPr>
+        <w:t>Handling Errors:</w:t>
+      </w:r>
+    </w:p>
+    <w:p>
+      <w:r>
+        <w:t xml:space="preserve">Drop completed spreadsheet templates into the </w:t>
+      </w:r>
+      <w:proofErr w:type="spellStart"/>
+      <w:r>
+        <w:t>InBox</w:t>
+      </w:r>
+      <w:proofErr w:type="spellEnd"/>
+      <w:r>
+        <w:t xml:space="preserve"> folder.  The progress dialog will report on its progress.  If you have more than one row filled in it may go by too fast to read.  </w:t>
+      </w:r>
+      <w:r>
+        <w:t xml:space="preserve">Errors are also reported in a longer lasting message dialog.  Any file that contains errors is moved to the </w:t>
+      </w:r>
+      <w:proofErr w:type="spellStart"/>
+      <w:r>
+        <w:t>ErrorsBox</w:t>
+      </w:r>
+      <w:proofErr w:type="spellEnd"/>
+      <w:r>
+        <w:t xml:space="preserve"> folder </w:t>
+      </w:r>
+      <w:r>
+        <w:t xml:space="preserve">rather than the </w:t>
+      </w:r>
+      <w:proofErr w:type="spellStart"/>
+      <w:r>
+        <w:t>OutBox</w:t>
+      </w:r>
+      <w:proofErr w:type="spellEnd"/>
+      <w:r>
+        <w:t xml:space="preserve"> folder.  Look in the </w:t>
+      </w:r>
+      <w:proofErr w:type="spellStart"/>
+      <w:r>
+        <w:t>ErrorsBox</w:t>
+      </w:r>
+      <w:proofErr w:type="spellEnd"/>
+      <w:r>
+        <w:t xml:space="preserve"> folder </w:t>
+      </w:r>
+      <w:r>
+        <w:t xml:space="preserve">for any AE messages and the corresponding Spreadsheet and message files.  At that point you are on your own to use Notepad++ or some other tool to read and diagnose the errors.  </w:t>
+      </w:r>
+      <w:r>
+        <w:t xml:space="preserve">You may want to copy the Spreadsheet and delete all but the error rows prior to correcting any errors.  </w:t>
+      </w:r>
+    </w:p>
+    <w:p>
+      <w:pPr>
+        <w:rPr>
+          <w:b/>
+        </w:rPr>
+      </w:pPr>
+      <w:r>
+        <w:rPr>
+          <w:b/>
+        </w:rPr>
+        <w:t>Known Bugs/Issues:</w:t>
+      </w:r>
+    </w:p>
+    <w:p>
+      <w:r>
+        <w:t xml:space="preserve">The program has not been </w:t>
+      </w:r>
+      <w:r>
+        <w:t xml:space="preserve">extensively </w:t>
+      </w:r>
+      <w:r>
+        <w:t xml:space="preserve">tested on spreadsheets with some valid and some invalid messages produced.  </w:t>
+      </w:r>
+      <w:r>
+        <w:t xml:space="preserve">The Excel data file should end up in </w:t>
+      </w:r>
+      <w:proofErr w:type="spellStart"/>
+      <w:r>
+        <w:t>ErrorsBox</w:t>
+      </w:r>
+      <w:proofErr w:type="spellEnd"/>
+      <w:r>
         <w:t xml:space="preserve"> </w:t>
       </w:r>
       <w:r>
-        <w:t>modify the columns or headers in the spreadsheet in any way or the results may not map correctly.  If the AMR project changes the template, we will publish an updated .jar file.</w:t>
-      </w:r>
-    </w:p>
-    <w:p>
-      <w:r>
-        <w:t xml:space="preserve">The Local tab contains the "Local" (to the NAHLN) list of Reasons for Testing.  The first column must match what you put in the spreadsheet </w:t>
-      </w:r>
-      <w:r>
-        <w:rPr>
-          <w:b/>
-          <w:i/>
-        </w:rPr>
-        <w:t>exactly</w:t>
-      </w:r>
-      <w:r>
-        <w:t xml:space="preserve">.  If you put a slight variation, simply put that in the first column of a new row and add the code and text that correspond.  If you have three people doing the spreadsheets and each words it differently, just do three rows of each.  But it must match.  </w:t>
-      </w:r>
-    </w:p>
-    <w:p>
-      <w:r>
-        <w:t>Note:  Changes to Config.xlsx take effect the next time you start the program.</w:t>
-      </w:r>
-    </w:p>
-    <w:p>
-      <w:r>
-        <w:t>Running:</w:t>
-      </w:r>
-    </w:p>
-    <w:p>
-      <w:pPr>
-        <w:ind w:left="720"/>
-      </w:pPr>
-      <w:r>
-        <w:t>Default Mode:</w:t>
-      </w:r>
-    </w:p>
-    <w:p>
-      <w:r>
-        <w:t>When run by s</w:t>
-      </w:r>
-      <w:r>
-        <w:t xml:space="preserve">imply double clicking </w:t>
-      </w:r>
-      <w:r>
-        <w:t>the NAHLN-O-MATIC_AMR.jar file</w:t>
-      </w:r>
-      <w:r>
-        <w:t xml:space="preserve"> the program will process any data files in the </w:t>
-      </w:r>
-      <w:proofErr w:type="spellStart"/>
-      <w:r>
-        <w:t>InBox</w:t>
-      </w:r>
-      <w:proofErr w:type="spellEnd"/>
-      <w:r>
-        <w:t xml:space="preserve"> and then quit</w:t>
-      </w:r>
-      <w:r>
-        <w:t xml:space="preserve">.  </w:t>
-      </w:r>
-      <w:r>
-        <w:t>A</w:t>
-      </w:r>
-      <w:r>
-        <w:t xml:space="preserve"> progress dialog will report on its progress.  If you have more than one row filled in it may go by too fast to read.</w:t>
-      </w:r>
-      <w:r>
-        <w:t xml:space="preserve">  If any of the rows contain errors, a message box will report the "Unique Specimen ID" of the failed row.  When complete a message box will report on the number of message accepted and the number failed.  </w:t>
-      </w:r>
-    </w:p>
-    <w:p>
-      <w:pPr>
-        <w:ind w:left="720"/>
-      </w:pPr>
-      <w:r>
-        <w:t>Robot Mode:</w:t>
-      </w:r>
-    </w:p>
-    <w:p>
-      <w:r>
-        <w:t xml:space="preserve">This mode uses the same processing as the regular NAHLN-O-MATIC.  It continuously monitors the </w:t>
-      </w:r>
-      <w:proofErr w:type="spellStart"/>
-      <w:r>
-        <w:t>InBox</w:t>
-      </w:r>
-      <w:proofErr w:type="spellEnd"/>
-      <w:r>
-        <w:t xml:space="preserve"> folder for new data files and processes and sends them as they arrive. </w:t>
-      </w:r>
-      <w:r>
-        <w:t xml:space="preserve">It spends most of its time with the progress dialog reporting "Waiting."  To start in robot mode simply add "ROBOT" to the command line to run the </w:t>
-      </w:r>
-      <w:r>
-        <w:t>NAHLN-O-MATIC_AMR.jar</w:t>
-      </w:r>
-      <w:r>
-        <w:t>.  The full command would be something like "</w:t>
-      </w:r>
-      <w:r>
-        <w:t xml:space="preserve"> C:\Program Files (x86)\Common Files\Oracle\Java\</w:t>
-      </w:r>
-      <w:proofErr w:type="spellStart"/>
-      <w:r>
-        <w:t>javapath</w:t>
-      </w:r>
-      <w:proofErr w:type="spellEnd"/>
-      <w:r>
-        <w:t>\java.exe</w:t>
-      </w:r>
-      <w:r>
-        <w:t xml:space="preserve"> –jar </w:t>
-      </w:r>
-      <w:r>
-        <w:t>NAHLN-O-MATIC_AMR.jar</w:t>
-      </w:r>
-      <w:r>
-        <w:t xml:space="preserve"> robot".  You would probably put this in a shortcut rather than type it each time.  The program runs until you click cancel on the progress dialog.  </w:t>
-      </w:r>
-    </w:p>
-    <w:p>
-      <w:r>
-        <w:t>Handling Errors:</w:t>
-      </w:r>
-    </w:p>
-    <w:p>
-      <w:r>
-        <w:t xml:space="preserve">Drop completed spreadsheet templates into the </w:t>
-      </w:r>
-      <w:proofErr w:type="spellStart"/>
-      <w:r>
-        <w:t>InBox</w:t>
-      </w:r>
-      <w:proofErr w:type="spellEnd"/>
-      <w:r>
-        <w:t xml:space="preserve"> folder.  The progress dialog will report on its progress.  If you have more than one row filled in it may go by too fast to read.  </w:t>
-      </w:r>
-      <w:r>
-        <w:t xml:space="preserve">Errors are also reported in a longer lasting message dialog.  Any file that contains errors is moved to the </w:t>
-      </w:r>
-      <w:proofErr w:type="spellStart"/>
-      <w:r>
-        <w:t>ErrorsBox</w:t>
-      </w:r>
-      <w:proofErr w:type="spellEnd"/>
-      <w:r>
-        <w:t xml:space="preserve"> folder </w:t>
-      </w:r>
-      <w:r>
-        <w:t xml:space="preserve">rather than the </w:t>
-      </w:r>
-      <w:proofErr w:type="spellStart"/>
-      <w:r>
-        <w:t>OutBox</w:t>
-      </w:r>
-      <w:proofErr w:type="spellEnd"/>
-      <w:r>
-        <w:t xml:space="preserve"> folder.  Look in the </w:t>
-      </w:r>
-      <w:proofErr w:type="spellStart"/>
-      <w:r>
-        <w:t>ErrorsBox</w:t>
-      </w:r>
-      <w:proofErr w:type="spellEnd"/>
-      <w:r>
-        <w:t xml:space="preserve"> folder </w:t>
-      </w:r>
-      <w:r>
-        <w:t xml:space="preserve">for any AE messages and the corresponding Spreadsheet and message files.  At that point you are on your own to use Notepad++ or some other tool to read and diagnose the errors.  </w:t>
-      </w:r>
-      <w:r>
-        <w:t xml:space="preserve">You may want to copy the Spreadsheet and delete all but the error rows prior to correcting any errors.  </w:t>
-      </w:r>
-    </w:p>
-    <w:p>
-      <w:r>
-        <w:t>Known Bugs/Issues:</w:t>
-      </w:r>
-    </w:p>
-    <w:p>
-      <w:r>
-        <w:t xml:space="preserve">The program has not been </w:t>
-      </w:r>
-      <w:r>
-        <w:t xml:space="preserve">extensively </w:t>
-      </w:r>
-      <w:r>
-        <w:t xml:space="preserve">tested on spreadsheets with some valid and some invalid messages produced.  </w:t>
-      </w:r>
-      <w:r>
-        <w:t xml:space="preserve">The Excel data file should end up in </w:t>
-      </w:r>
-      <w:proofErr w:type="spellStart"/>
-      <w:r>
-        <w:t>ErrorsBox</w:t>
-      </w:r>
-      <w:proofErr w:type="spellEnd"/>
-      <w:r>
-        <w:t xml:space="preserve"> </w:t>
-      </w:r>
-      <w:r>
         <w:t>if any row on any sheet has an error</w:t>
       </w:r>
       <w:r>
@@ -669,7 +766,6 @@
     </w:p>
     <w:p>
       <w:r>
-        <w:lastRenderedPageBreak/>
         <w:t>However, if an unexpected error (internal error, data corruption, malformed Excel sheet</w:t>
       </w:r>
       <w:r>
@@ -681,8 +777,6 @@
       <w:r>
         <w:t>)</w:t>
       </w:r>
-      <w:bookmarkStart w:id="0" w:name="_GoBack"/>
-      <w:bookmarkEnd w:id="0"/>
       <w:r>
         <w:t xml:space="preserve"> occurs, the source file moves to the </w:t>
       </w:r>

</xml_diff>